<commit_message>
Time stamp code in order to get the most recent input and output
</commit_message>
<xml_diff>
--- a/Documents/CoffeeProjectDocumentation.docx
+++ b/Documents/CoffeeProjectDocumentation.docx
@@ -602,8 +602,13 @@
                                 <w:spacing w:line="240" w:lineRule="auto"/>
                                 <w:textDirection w:val="btLr"/>
                               </w:pPr>
+                              <w:proofErr w:type="spellStart"/>
                               <w:r>
-                                <w:t>Userinput page</w:t>
+                                <w:t>Userinput</w:t>
+                              </w:r>
+                              <w:proofErr w:type="spellEnd"/>
+                              <w:r>
+                                <w:t xml:space="preserve"> page</w:t>
                               </w:r>
                             </w:p>
                             <w:p>
@@ -795,8 +800,16 @@
                                 <w:rPr>
                                   <w:sz w:val="20"/>
                                 </w:rPr>
-                                <w:t>Go back  or</w:t>
+                                <w:t xml:space="preserve">Go </w:t>
                               </w:r>
+                              <w:proofErr w:type="gramStart"/>
+                              <w:r>
+                                <w:rPr>
+                                  <w:sz w:val="20"/>
+                                </w:rPr>
+                                <w:t>back  or</w:t>
+                              </w:r>
+                              <w:proofErr w:type="gramEnd"/>
                             </w:p>
                             <w:p>
                               <w:pPr>
@@ -808,7 +821,21 @@
                                 <w:rPr>
                                   <w:sz w:val="20"/>
                                 </w:rPr>
-                                <w:t>5 mins No activity</w:t>
+                                <w:t xml:space="preserve">5 </w:t>
+                              </w:r>
+                              <w:proofErr w:type="spellStart"/>
+                              <w:r>
+                                <w:rPr>
+                                  <w:sz w:val="20"/>
+                                </w:rPr>
+                                <w:t>mins</w:t>
+                              </w:r>
+                              <w:proofErr w:type="spellEnd"/>
+                              <w:r>
+                                <w:rPr>
+                                  <w:sz w:val="20"/>
+                                </w:rPr>
+                                <w:t xml:space="preserve"> No activity</w:t>
                               </w:r>
                               <w:r>
                                 <w:rPr>
@@ -1005,8 +1032,13 @@
                           <w:spacing w:line="240" w:lineRule="auto"/>
                           <w:textDirection w:val="btLr"/>
                         </w:pPr>
+                        <w:proofErr w:type="spellStart"/>
                         <w:r>
-                          <w:t>Userinput page</w:t>
+                          <w:t>Userinput</w:t>
+                        </w:r>
+                        <w:proofErr w:type="spellEnd"/>
+                        <w:r>
+                          <w:t xml:space="preserve"> page</w:t>
                         </w:r>
                       </w:p>
                       <w:p>
@@ -1131,8 +1163,16 @@
                           <w:rPr>
                             <w:sz w:val="20"/>
                           </w:rPr>
-                          <w:t>Go back  or</w:t>
+                          <w:t xml:space="preserve">Go </w:t>
                         </w:r>
+                        <w:proofErr w:type="gramStart"/>
+                        <w:r>
+                          <w:rPr>
+                            <w:sz w:val="20"/>
+                          </w:rPr>
+                          <w:t>back  or</w:t>
+                        </w:r>
+                        <w:proofErr w:type="gramEnd"/>
                       </w:p>
                       <w:p>
                         <w:pPr>
@@ -1144,7 +1184,21 @@
                           <w:rPr>
                             <w:sz w:val="20"/>
                           </w:rPr>
-                          <w:t>5 mins No activity</w:t>
+                          <w:t xml:space="preserve">5 </w:t>
+                        </w:r>
+                        <w:proofErr w:type="spellStart"/>
+                        <w:r>
+                          <w:rPr>
+                            <w:sz w:val="20"/>
+                          </w:rPr>
+                          <w:t>mins</w:t>
+                        </w:r>
+                        <w:proofErr w:type="spellEnd"/>
+                        <w:r>
+                          <w:rPr>
+                            <w:sz w:val="20"/>
+                          </w:rPr>
+                          <w:t xml:space="preserve"> No activity</w:t>
                         </w:r>
                         <w:r>
                           <w:rPr>
@@ -1194,24 +1248,50 @@
       <w:pPr>
         <w:pStyle w:val="Normal1"/>
       </w:pPr>
+      <w:proofErr w:type="spellStart"/>
       <w:r>
         <w:t>FlexcelSum.cs</w:t>
       </w:r>
-    </w:p>
-    <w:p>
-      <w:pPr>
-        <w:pStyle w:val="Normal1"/>
-      </w:pPr>
-      <w:r>
-        <w:t>Each of the sheets in the excel file has c# code related to it. The calculations are done in all of them and then the output is obtained from one of the sheets.</w:t>
-      </w:r>
-    </w:p>
-    <w:p>
-      <w:pPr>
-        <w:pStyle w:val="Normal1"/>
-      </w:pPr>
-      <w:r>
-        <w:t>This c# file handles all the Excel model building procedures. The application uses FlexCel to convert the excel file into C# code (hardcode all the information of the Excel file into C# code). When user inputs all his values to the input page and click submit, the server executes the following steps:</w:t>
+      <w:proofErr w:type="spellEnd"/>
+    </w:p>
+    <w:p>
+      <w:pPr>
+        <w:pStyle w:val="Normal1"/>
+      </w:pPr>
+      <w:r>
+        <w:t xml:space="preserve">Each of the sheets in the excel file has </w:t>
+      </w:r>
+      <w:proofErr w:type="spellStart"/>
+      <w:r>
+        <w:t>c#</w:t>
+      </w:r>
+      <w:proofErr w:type="spellEnd"/>
+      <w:r>
+        <w:t xml:space="preserve"> code related to it. The calculations are done in all of them and then the output is obtained from one of the sheets.</w:t>
+      </w:r>
+    </w:p>
+    <w:p>
+      <w:pPr>
+        <w:pStyle w:val="Normal1"/>
+      </w:pPr>
+      <w:r>
+        <w:t xml:space="preserve">This </w:t>
+      </w:r>
+      <w:proofErr w:type="spellStart"/>
+      <w:r>
+        <w:t>c#</w:t>
+      </w:r>
+      <w:proofErr w:type="spellEnd"/>
+      <w:r>
+        <w:t xml:space="preserve"> file handles all the Excel model building procedures. The application uses </w:t>
+      </w:r>
+      <w:proofErr w:type="spellStart"/>
+      <w:r>
+        <w:t>FlexCel</w:t>
+      </w:r>
+      <w:proofErr w:type="spellEnd"/>
+      <w:r>
+        <w:t xml:space="preserve"> to convert the excel file into C# code (hardcode all the information of the Excel file into C# code). When user inputs all his values to the input page and click submit, the server executes the following steps:</w:t>
       </w:r>
     </w:p>
     <w:p>
@@ -1444,12 +1524,14 @@
       <w:r>
         <w:t xml:space="preserve"> </w:t>
       </w:r>
+      <w:proofErr w:type="spellStart"/>
       <w:r>
         <w:rPr>
           <w:u w:val="single"/>
         </w:rPr>
         <w:t>UserInputPage</w:t>
       </w:r>
+      <w:proofErr w:type="spellEnd"/>
     </w:p>
     <w:p>
       <w:pPr>
@@ -1968,8 +2050,6 @@
       <w:r>
         <w:t xml:space="preserve">The producer, simulation and cooperative for the inputs and the simulation. </w:t>
       </w:r>
-      <w:bookmarkStart w:id="0" w:name="_GoBack"/>
-      <w:bookmarkEnd w:id="0"/>
     </w:p>
     <w:p>
       <w:pPr>
@@ -2004,7 +2084,25 @@
           <w:color w:val="212121"/>
           <w:highlight w:val="white"/>
         </w:rPr>
-        <w:t>When Excel file is updated, first thing is to rebuild the Excel model. i.e convert the new Excel file to C# code again if big changes, or change the converted C# code if small changes.</w:t>
+        <w:t xml:space="preserve">When Excel file is updated, first thing is to rebuild the Excel model. </w:t>
+      </w:r>
+      <w:proofErr w:type="spellStart"/>
+      <w:proofErr w:type="gramStart"/>
+      <w:r>
+        <w:rPr>
+          <w:color w:val="212121"/>
+          <w:highlight w:val="white"/>
+        </w:rPr>
+        <w:t>i.e</w:t>
+      </w:r>
+      <w:proofErr w:type="spellEnd"/>
+      <w:proofErr w:type="gramEnd"/>
+      <w:r>
+        <w:rPr>
+          <w:color w:val="212121"/>
+          <w:highlight w:val="white"/>
+        </w:rPr>
+        <w:t xml:space="preserve"> convert the new Excel file to C# code again if big changes, or change the converted C# code if small changes.</w:t>
       </w:r>
     </w:p>
     <w:p>
@@ -2049,7 +2147,23 @@
           <w:color w:val="212121"/>
           <w:highlight w:val="white"/>
         </w:rPr>
-        <w:t>Open FlexCel and give input of your Excel file. Choose to convert to C# code</w:t>
+        <w:t xml:space="preserve">Open </w:t>
+      </w:r>
+      <w:proofErr w:type="spellStart"/>
+      <w:r>
+        <w:rPr>
+          <w:color w:val="212121"/>
+          <w:highlight w:val="white"/>
+        </w:rPr>
+        <w:t>FlexCel</w:t>
+      </w:r>
+      <w:proofErr w:type="spellEnd"/>
+      <w:r>
+        <w:rPr>
+          <w:color w:val="212121"/>
+          <w:highlight w:val="white"/>
+        </w:rPr>
+        <w:t xml:space="preserve"> and give input of your Excel file. Choose to convert to C# code</w:t>
       </w:r>
     </w:p>
     <w:p>
@@ -2162,11 +2276,16 @@
         </w:rPr>
         <w:t xml:space="preserve">Pasted the converted code into the corresponding section (functions) of the </w:t>
       </w:r>
+      <w:proofErr w:type="spellStart"/>
       <w:r>
         <w:t>FlexcelSum</w:t>
       </w:r>
       <w:r>
-        <w:t xml:space="preserve">.cs file to replace the old code. </w:t>
+        <w:t>.cs</w:t>
+      </w:r>
+      <w:proofErr w:type="spellEnd"/>
+      <w:r>
+        <w:t xml:space="preserve"> file to replace the old code. </w:t>
       </w:r>
     </w:p>
     <w:p>
@@ -2212,6 +2331,87 @@
       <w:pPr>
         <w:pStyle w:val="Normal1"/>
       </w:pPr>
+      <w:r>
+        <w:t xml:space="preserve">The login to the database is as follows – </w:t>
+      </w:r>
+    </w:p>
+    <w:p>
+      <w:pPr>
+        <w:pStyle w:val="Normal1"/>
+      </w:pPr>
+    </w:p>
+    <w:p>
+      <w:pPr>
+        <w:pStyle w:val="Normal1"/>
+      </w:pPr>
+      <w:r>
+        <w:t>Normal user:</w:t>
+      </w:r>
+    </w:p>
+    <w:p>
+      <w:pPr>
+        <w:pStyle w:val="Normal1"/>
+      </w:pPr>
+      <w:r>
+        <w:t xml:space="preserve">User id: </w:t>
+      </w:r>
+      <w:proofErr w:type="spellStart"/>
+      <w:r>
+        <w:t>AVFUser</w:t>
+      </w:r>
+      <w:proofErr w:type="spellEnd"/>
+    </w:p>
+    <w:p>
+      <w:pPr>
+        <w:pStyle w:val="Normal1"/>
+      </w:pPr>
+      <w:r>
+        <w:t xml:space="preserve">Password: </w:t>
+      </w:r>
+      <w:proofErr w:type="spellStart"/>
+      <w:r>
+        <w:t>coffeeuser</w:t>
+      </w:r>
+      <w:proofErr w:type="spellEnd"/>
+    </w:p>
+    <w:p>
+      <w:pPr>
+        <w:pStyle w:val="Normal1"/>
+      </w:pPr>
+    </w:p>
+    <w:p>
+      <w:pPr>
+        <w:pStyle w:val="Normal1"/>
+      </w:pPr>
+      <w:r>
+        <w:t>Admin user:</w:t>
+      </w:r>
+    </w:p>
+    <w:p>
+      <w:pPr>
+        <w:pStyle w:val="Normal1"/>
+      </w:pPr>
+      <w:r>
+        <w:t xml:space="preserve">User id: </w:t>
+      </w:r>
+      <w:proofErr w:type="spellStart"/>
+      <w:r>
+        <w:t>AVFadmin</w:t>
+      </w:r>
+      <w:bookmarkStart w:id="0" w:name="_GoBack"/>
+      <w:bookmarkEnd w:id="0"/>
+      <w:proofErr w:type="spellEnd"/>
+    </w:p>
+    <w:p>
+      <w:pPr>
+        <w:pStyle w:val="Normal1"/>
+      </w:pPr>
+      <w:r>
+        <w:t xml:space="preserve">Password: </w:t>
+      </w:r>
+      <w:r>
+        <w:t>i#w3G43LzFbQy9$fv^j4</w:t>
+      </w:r>
     </w:p>
     <w:p>
       <w:pPr>

</xml_diff>